<commit_message>
added specific file name needed
</commit_message>
<xml_diff>
--- a/Z_Camp_Documents/3pi PID Tuning Lab.docx
+++ b/Z_Camp_Documents/3pi PID Tuning Lab.docx
@@ -34,7 +34,7 @@
     <w:p>
       <w:r>
         <w:pict w14:anchorId="7BF0EF96">
-          <v:rect id="_x0000_i1031" style="width:0;height:1.5pt" o:hralign="center" o:hrstd="t" o:hr="t" fillcolor="#a0a0a0" stroked="f"/>
+          <v:rect id="_x0000_i1025" style="width:0;height:1.5pt" o:hralign="center" o:hrstd="t" o:hr="t" fillcolor="#a0a0a0" stroked="f"/>
         </w:pict>
       </w:r>
     </w:p>
@@ -177,7 +177,27 @@
         </w:numPr>
       </w:pPr>
       <w:r>
-        <w:t>Upload the provided PID control program to the robot (ask your instructor if you need help).</w:t>
+        <w:t xml:space="preserve">Upload the </w:t>
+      </w:r>
+      <w:r>
+        <w:t xml:space="preserve">code </w:t>
+      </w:r>
+      <w:r>
+        <w:rPr>
+          <w:i/>
+          <w:iCs/>
+          <w:color w:val="FF0000"/>
+        </w:rPr>
+        <w:t>5_encoder_PID_Tune.py</w:t>
+      </w:r>
+      <w:r>
+        <w:rPr>
+          <w:color w:val="FF0000"/>
+        </w:rPr>
+        <w:t xml:space="preserve"> </w:t>
+      </w:r>
+      <w:r>
+        <w:t>to the robot</w:t>
       </w:r>
     </w:p>
     <w:p>
@@ -199,11 +219,17 @@
         </w:numPr>
       </w:pPr>
       <w:r>
-        <w:t xml:space="preserve">Make sure </w:t>
+        <w:t>Make sure</w:t>
+      </w:r>
+      <w:r>
+        <w:t xml:space="preserve"> the variable</w:t>
+      </w:r>
+      <w:r>
+        <w:t xml:space="preserve"> t</w:t>
       </w:r>
       <w:proofErr w:type="spellStart"/>
       <w:r>
-        <w:t>target_value</w:t>
+        <w:t>arget_value</w:t>
       </w:r>
       <w:proofErr w:type="spellEnd"/>
       <w:r>
@@ -213,7 +239,13 @@
         <w:t>________________</w:t>
       </w:r>
       <w:r>
-        <w:t xml:space="preserve"> is set in the code.</w:t>
+        <w:t xml:space="preserve"> is set in the code</w:t>
+      </w:r>
+      <w:r>
+        <w:t xml:space="preserve"> before uploading</w:t>
+      </w:r>
+      <w:r>
+        <w:t>.</w:t>
       </w:r>
     </w:p>
     <w:p>
@@ -2383,6 +2415,7 @@
   <w:style w:type="character" w:default="1" w:styleId="DefaultParagraphFont">
     <w:name w:val="Default Paragraph Font"/>
     <w:uiPriority w:val="1"/>
+    <w:semiHidden/>
     <w:unhideWhenUsed/>
   </w:style>
   <w:style w:type="table" w:default="1" w:styleId="TableNormal">
@@ -2714,6 +2747,36 @@
         <w:insideV w:val="single" w:sz="4" w:space="0" w:color="auto"/>
       </w:tblBorders>
     </w:tblPr>
+  </w:style>
+  <w:style w:type="paragraph" w:styleId="HTMLPreformatted">
+    <w:name w:val="HTML Preformatted"/>
+    <w:basedOn w:val="Normal"/>
+    <w:link w:val="HTMLPreformattedChar"/>
+    <w:uiPriority w:val="99"/>
+    <w:semiHidden/>
+    <w:unhideWhenUsed/>
+    <w:rsid w:val="002C4A4B"/>
+    <w:pPr>
+      <w:spacing w:after="0" w:line="240" w:lineRule="auto"/>
+    </w:pPr>
+    <w:rPr>
+      <w:rFonts w:ascii="Consolas" w:hAnsi="Consolas"/>
+      <w:sz w:val="20"/>
+      <w:szCs w:val="20"/>
+    </w:rPr>
+  </w:style>
+  <w:style w:type="character" w:customStyle="1" w:styleId="HTMLPreformattedChar">
+    <w:name w:val="HTML Preformatted Char"/>
+    <w:basedOn w:val="DefaultParagraphFont"/>
+    <w:link w:val="HTMLPreformatted"/>
+    <w:uiPriority w:val="99"/>
+    <w:semiHidden/>
+    <w:rsid w:val="002C4A4B"/>
+    <w:rPr>
+      <w:rFonts w:ascii="Consolas" w:hAnsi="Consolas"/>
+      <w:sz w:val="20"/>
+      <w:szCs w:val="20"/>
+    </w:rPr>
   </w:style>
 </w:styles>
 </file>

</xml_diff>

<commit_message>
Added warehouse navigation lab instructions
</commit_message>
<xml_diff>
--- a/Z_Camp_Documents/3pi PID Tuning Lab.docx
+++ b/Z_Camp_Documents/3pi PID Tuning Lab.docx
@@ -28,7 +28,25 @@
           <w:sz w:val="28"/>
           <w:szCs w:val="28"/>
         </w:rPr>
-        <w:t xml:space="preserve"> Lab Activity: Tuning a PID Controller for Straight-Line Motion</w:t>
+        <w:t xml:space="preserve"> Lab Activity</w:t>
+      </w:r>
+      <w:r>
+        <w:rPr>
+          <w:b/>
+          <w:bCs/>
+          <w:sz w:val="28"/>
+          <w:szCs w:val="28"/>
+        </w:rPr>
+        <w:t xml:space="preserve"> 1</w:t>
+      </w:r>
+      <w:r>
+        <w:rPr>
+          <w:b/>
+          <w:bCs/>
+          <w:sz w:val="28"/>
+          <w:szCs w:val="28"/>
+        </w:rPr>
+        <w:t>: Tuning a PID Controller for Straight-Line Motion</w:t>
       </w:r>
     </w:p>
     <w:p>
@@ -111,22 +129,10 @@
           <w:b/>
           <w:bCs/>
         </w:rPr>
-        <w:t xml:space="preserve">without veering left or </w:t>
-      </w:r>
-      <w:proofErr w:type="gramStart"/>
-      <w:r>
-        <w:rPr>
-          <w:b/>
-          <w:bCs/>
-        </w:rPr>
-        <w:t>right</w:t>
-      </w:r>
-      <w:r>
-        <w:t>, and</w:t>
-      </w:r>
-      <w:proofErr w:type="gramEnd"/>
-      <w:r>
-        <w:t xml:space="preserve"> stop </w:t>
+        <w:t>without veering left or right</w:t>
+      </w:r>
+      <w:r>
+        <w:t xml:space="preserve">, and stop </w:t>
       </w:r>
       <w:r>
         <w:rPr>
@@ -225,11 +231,11 @@
         <w:t xml:space="preserve"> the variable</w:t>
       </w:r>
       <w:r>
-        <w:t xml:space="preserve"> t</w:t>
+        <w:t xml:space="preserve"> </w:t>
       </w:r>
       <w:proofErr w:type="spellStart"/>
       <w:r>
-        <w:t>arget_value</w:t>
+        <w:t>target_value</w:t>
       </w:r>
       <w:proofErr w:type="spellEnd"/>
       <w:r>
@@ -301,21 +307,20 @@
         <w:rPr>
           <w:rFonts w:ascii="Courier New" w:hAnsi="Courier New" w:cs="Courier New"/>
         </w:rPr>
-        <w:t xml:space="preserve"> = _</w:t>
-      </w:r>
-      <w:proofErr w:type="gramStart"/>
-      <w:r>
+        <w:t xml:space="preserve"> = ___     # Start with 30</w:t>
+      </w:r>
+    </w:p>
+    <w:p>
+      <w:pPr>
         <w:rPr>
           <w:rFonts w:ascii="Courier New" w:hAnsi="Courier New" w:cs="Courier New"/>
         </w:rPr>
-        <w:t>__     #</w:t>
-      </w:r>
-      <w:proofErr w:type="gramEnd"/>
+      </w:pPr>
       <w:r>
         <w:rPr>
           <w:rFonts w:ascii="Courier New" w:hAnsi="Courier New" w:cs="Courier New"/>
         </w:rPr>
-        <w:t xml:space="preserve"> Start with 30</w:t>
+        <w:t>Ki = ___     # Start with 1</w:t>
       </w:r>
     </w:p>
     <w:p>
@@ -324,60 +329,19 @@
           <w:rFonts w:ascii="Courier New" w:hAnsi="Courier New" w:cs="Courier New"/>
         </w:rPr>
       </w:pPr>
+      <w:proofErr w:type="spellStart"/>
       <w:r>
         <w:rPr>
           <w:rFonts w:ascii="Courier New" w:hAnsi="Courier New" w:cs="Courier New"/>
         </w:rPr>
-        <w:t>Ki = _</w:t>
-      </w:r>
-      <w:proofErr w:type="gramStart"/>
+        <w:t>Kd</w:t>
+      </w:r>
+      <w:proofErr w:type="spellEnd"/>
       <w:r>
         <w:rPr>
           <w:rFonts w:ascii="Courier New" w:hAnsi="Courier New" w:cs="Courier New"/>
         </w:rPr>
-        <w:t>__     #</w:t>
-      </w:r>
-      <w:proofErr w:type="gramEnd"/>
-      <w:r>
-        <w:rPr>
-          <w:rFonts w:ascii="Courier New" w:hAnsi="Courier New" w:cs="Courier New"/>
-        </w:rPr>
-        <w:t xml:space="preserve"> Start with 1</w:t>
-      </w:r>
-    </w:p>
-    <w:p>
-      <w:pPr>
-        <w:rPr>
-          <w:rFonts w:ascii="Courier New" w:hAnsi="Courier New" w:cs="Courier New"/>
-        </w:rPr>
-      </w:pPr>
-      <w:proofErr w:type="spellStart"/>
-      <w:r>
-        <w:rPr>
-          <w:rFonts w:ascii="Courier New" w:hAnsi="Courier New" w:cs="Courier New"/>
-        </w:rPr>
-        <w:t>Kd</w:t>
-      </w:r>
-      <w:proofErr w:type="spellEnd"/>
-      <w:r>
-        <w:rPr>
-          <w:rFonts w:ascii="Courier New" w:hAnsi="Courier New" w:cs="Courier New"/>
-        </w:rPr>
-        <w:t xml:space="preserve"> = _</w:t>
-      </w:r>
-      <w:proofErr w:type="gramStart"/>
-      <w:r>
-        <w:rPr>
-          <w:rFonts w:ascii="Courier New" w:hAnsi="Courier New" w:cs="Courier New"/>
-        </w:rPr>
-        <w:t>__     #</w:t>
-      </w:r>
-      <w:proofErr w:type="gramEnd"/>
-      <w:r>
-        <w:rPr>
-          <w:rFonts w:ascii="Courier New" w:hAnsi="Courier New" w:cs="Courier New"/>
-        </w:rPr>
-        <w:t xml:space="preserve"> Start with 0</w:t>
+        <w:t xml:space="preserve"> = ___     # Start with 0</w:t>
       </w:r>
     </w:p>
     <w:p>
@@ -1102,23 +1066,7 @@
           <w:b/>
           <w:bCs/>
         </w:rPr>
-        <w:t xml:space="preserve"> and </w:t>
-      </w:r>
-      <w:proofErr w:type="gramStart"/>
-      <w:r>
-        <w:rPr>
-          <w:b/>
-          <w:bCs/>
-        </w:rPr>
-        <w:t>Ki, and</w:t>
-      </w:r>
-      <w:proofErr w:type="gramEnd"/>
-      <w:r>
-        <w:rPr>
-          <w:b/>
-          <w:bCs/>
-        </w:rPr>
-        <w:t xml:space="preserve"> try adding </w:t>
+        <w:t xml:space="preserve"> and Ki, and try adding </w:t>
       </w:r>
       <w:proofErr w:type="spellStart"/>
       <w:r>
@@ -1658,6 +1606,8 @@
       <w:pPr>
         <w:rPr>
           <w:rFonts w:cs="Courier New"/>
+          <w:b/>
+          <w:bCs/>
         </w:rPr>
       </w:pPr>
       <w:r>
@@ -1680,6 +1630,410 @@
         </w:rPr>
         <w:t>Record the final behavior:</w:t>
       </w:r>
+    </w:p>
+    <w:p>
+      <w:pPr>
+        <w:rPr>
+          <w:b/>
+          <w:bCs/>
+          <w:sz w:val="28"/>
+          <w:szCs w:val="28"/>
+        </w:rPr>
+      </w:pPr>
+      <w:r>
+        <w:rPr>
+          <w:rFonts w:ascii="Segoe UI Emoji" w:hAnsi="Segoe UI Emoji" w:cs="Segoe UI Emoji"/>
+          <w:b/>
+          <w:bCs/>
+          <w:sz w:val="28"/>
+          <w:szCs w:val="28"/>
+        </w:rPr>
+        <w:lastRenderedPageBreak/>
+        <w:t>🧪</w:t>
+      </w:r>
+      <w:r>
+        <w:rPr>
+          <w:b/>
+          <w:bCs/>
+          <w:sz w:val="28"/>
+          <w:szCs w:val="28"/>
+        </w:rPr>
+        <w:t xml:space="preserve"> Lab Activity</w:t>
+      </w:r>
+      <w:r>
+        <w:rPr>
+          <w:b/>
+          <w:bCs/>
+          <w:sz w:val="28"/>
+          <w:szCs w:val="28"/>
+        </w:rPr>
+        <w:t xml:space="preserve"> </w:t>
+      </w:r>
+      <w:r>
+        <w:rPr>
+          <w:b/>
+          <w:bCs/>
+          <w:sz w:val="28"/>
+          <w:szCs w:val="28"/>
+        </w:rPr>
+        <w:t>2</w:t>
+      </w:r>
+      <w:r>
+        <w:rPr>
+          <w:b/>
+          <w:bCs/>
+          <w:sz w:val="28"/>
+          <w:szCs w:val="28"/>
+        </w:rPr>
+        <w:t xml:space="preserve">: </w:t>
+      </w:r>
+      <w:r>
+        <w:rPr>
+          <w:b/>
+          <w:bCs/>
+          <w:sz w:val="28"/>
+          <w:szCs w:val="28"/>
+        </w:rPr>
+        <w:t>Warehouse Navigation Challenge</w:t>
+      </w:r>
+    </w:p>
+    <w:p>
+      <w:r>
+        <w:t>In this challenge the goal is to use a pre-tuned PID system</w:t>
+      </w:r>
+      <w:r>
+        <w:t xml:space="preserve"> in order to navigate precisely between a few waypoints. </w:t>
+      </w:r>
+    </w:p>
+    <w:p>
+      <w:r>
+        <w:t xml:space="preserve">1) Start by uploading code </w:t>
+      </w:r>
+      <w:r>
+        <w:rPr>
+          <w:b/>
+          <w:bCs/>
+          <w:i/>
+          <w:iCs/>
+        </w:rPr>
+        <w:t>_6_PID_controller_</w:t>
+      </w:r>
+      <w:r>
+        <w:t xml:space="preserve"> to the robot. </w:t>
+      </w:r>
+    </w:p>
+    <w:p>
+      <w:r>
+        <w:t xml:space="preserve">While we CAN tune </w:t>
+      </w:r>
+      <w:proofErr w:type="spellStart"/>
+      <w:r>
+        <w:rPr>
+          <w:b/>
+          <w:bCs/>
+          <w:i/>
+          <w:iCs/>
+        </w:rPr>
+        <w:t>base_speed</w:t>
+      </w:r>
+      <w:proofErr w:type="spellEnd"/>
+      <w:r>
+        <w:t xml:space="preserve">, </w:t>
+      </w:r>
+      <w:proofErr w:type="spellStart"/>
+      <w:r>
+        <w:rPr>
+          <w:b/>
+          <w:bCs/>
+          <w:i/>
+          <w:iCs/>
+        </w:rPr>
+        <w:t>kp</w:t>
+      </w:r>
+      <w:proofErr w:type="spellEnd"/>
+      <w:r>
+        <w:t xml:space="preserve">, and </w:t>
+      </w:r>
+      <w:proofErr w:type="spellStart"/>
+      <w:r>
+        <w:rPr>
+          <w:b/>
+          <w:bCs/>
+          <w:i/>
+          <w:iCs/>
+        </w:rPr>
+        <w:t>kd</w:t>
+      </w:r>
+      <w:proofErr w:type="spellEnd"/>
+      <w:r>
+        <w:t xml:space="preserve"> in this code, we will attempt to leave it as it is (at least at first)</w:t>
+      </w:r>
+    </w:p>
+    <w:p/>
+    <w:p>
+      <w:pPr>
+        <w:rPr>
+          <w:b/>
+          <w:bCs/>
+          <w:i/>
+          <w:iCs/>
+        </w:rPr>
+      </w:pPr>
+      <w:r>
+        <w:t>2) Upload Code</w:t>
+      </w:r>
+      <w:r>
+        <w:rPr>
+          <w:b/>
+          <w:bCs/>
+          <w:i/>
+          <w:iCs/>
+        </w:rPr>
+        <w:t xml:space="preserve"> </w:t>
+      </w:r>
+      <w:r>
+        <w:rPr>
+          <w:b/>
+          <w:bCs/>
+          <w:i/>
+          <w:iCs/>
+        </w:rPr>
+        <w:t>6_PID_main</w:t>
+      </w:r>
+    </w:p>
+    <w:p>
+      <w:r>
+        <w:t xml:space="preserve">Inside this code there is a function that says </w:t>
+      </w:r>
+      <w:r>
+        <w:rPr>
+          <w:b/>
+          <w:bCs/>
+          <w:i/>
+          <w:iCs/>
+        </w:rPr>
+        <w:t xml:space="preserve">def </w:t>
+      </w:r>
+      <w:proofErr w:type="spellStart"/>
+      <w:r>
+        <w:rPr>
+          <w:b/>
+          <w:bCs/>
+          <w:i/>
+          <w:iCs/>
+        </w:rPr>
+        <w:t>move_sequence</w:t>
+      </w:r>
+      <w:proofErr w:type="spellEnd"/>
+      <w:r>
+        <w:t xml:space="preserve"> this is where you will program your route. There are three commands to be aware of</w:t>
+      </w:r>
+      <w:r>
+        <w:t>:</w:t>
+      </w:r>
+    </w:p>
+    <w:p>
+      <w:pPr>
+        <w:ind w:firstLine="720"/>
+      </w:pPr>
+      <w:r>
+        <w:t xml:space="preserve">1) </w:t>
+      </w:r>
+      <w:proofErr w:type="spellStart"/>
+      <w:r>
+        <w:rPr>
+          <w:b/>
+          <w:bCs/>
+          <w:i/>
+          <w:iCs/>
+        </w:rPr>
+        <w:t>controller.drive_straight</w:t>
+      </w:r>
+      <w:proofErr w:type="spellEnd"/>
+      <w:r>
+        <w:rPr>
+          <w:b/>
+          <w:bCs/>
+          <w:i/>
+          <w:iCs/>
+        </w:rPr>
+        <w:t>(&lt;ticks&gt;)</w:t>
+      </w:r>
+      <w:r>
+        <w:t xml:space="preserve"> This controls how far the robot should move forward </w:t>
+      </w:r>
+    </w:p>
+    <w:p>
+      <w:pPr>
+        <w:ind w:left="720" w:firstLine="720"/>
+      </w:pPr>
+      <w:r>
+        <w:t>This can only be a positive number</w:t>
+      </w:r>
+    </w:p>
+    <w:p>
+      <w:r>
+        <w:tab/>
+        <w:t xml:space="preserve">2) </w:t>
+      </w:r>
+      <w:proofErr w:type="spellStart"/>
+      <w:r>
+        <w:rPr>
+          <w:b/>
+          <w:bCs/>
+          <w:i/>
+          <w:iCs/>
+        </w:rPr>
+        <w:t>controller.turn_degrees</w:t>
+      </w:r>
+      <w:proofErr w:type="spellEnd"/>
+      <w:r>
+        <w:rPr>
+          <w:b/>
+          <w:bCs/>
+          <w:i/>
+          <w:iCs/>
+        </w:rPr>
+        <w:t>(</w:t>
+      </w:r>
+      <w:r>
+        <w:rPr>
+          <w:b/>
+          <w:bCs/>
+          <w:i/>
+          <w:iCs/>
+        </w:rPr>
+        <w:t>&lt;degrees&gt;</w:t>
+      </w:r>
+      <w:r>
+        <w:rPr>
+          <w:b/>
+          <w:bCs/>
+          <w:i/>
+          <w:iCs/>
+        </w:rPr>
+        <w:t>)</w:t>
+      </w:r>
+      <w:r>
+        <w:rPr>
+          <w:b/>
+          <w:bCs/>
+          <w:i/>
+          <w:iCs/>
+        </w:rPr>
+        <w:t xml:space="preserve"> </w:t>
+      </w:r>
+      <w:r>
+        <w:t>This controls how many degrees to turn.</w:t>
+      </w:r>
+    </w:p>
+    <w:p>
+      <w:pPr>
+        <w:rPr>
+          <w:b/>
+          <w:bCs/>
+        </w:rPr>
+      </w:pPr>
+      <w:r>
+        <w:tab/>
+      </w:r>
+      <w:r>
+        <w:tab/>
+        <w:t xml:space="preserve">Positive value is </w:t>
+      </w:r>
+      <w:r>
+        <w:rPr>
+          <w:b/>
+          <w:bCs/>
+        </w:rPr>
+        <w:t>TURN LEFT</w:t>
+      </w:r>
+      <w:r>
+        <w:t xml:space="preserve">, negative value is </w:t>
+      </w:r>
+      <w:r>
+        <w:rPr>
+          <w:b/>
+          <w:bCs/>
+        </w:rPr>
+        <w:t>TURN RIGHT</w:t>
+      </w:r>
+    </w:p>
+    <w:p>
+      <w:pPr>
+        <w:ind w:left="720"/>
+      </w:pPr>
+      <w:r>
+        <w:t xml:space="preserve">3) </w:t>
+      </w:r>
+      <w:proofErr w:type="spellStart"/>
+      <w:r>
+        <w:rPr>
+          <w:b/>
+          <w:bCs/>
+          <w:i/>
+          <w:iCs/>
+        </w:rPr>
+        <w:t>process_movement</w:t>
+      </w:r>
+      <w:proofErr w:type="spellEnd"/>
+      <w:r>
+        <w:rPr>
+          <w:b/>
+          <w:bCs/>
+          <w:i/>
+          <w:iCs/>
+        </w:rPr>
+        <w:t>()</w:t>
+      </w:r>
+      <w:r>
+        <w:t xml:space="preserve"> This has to follow any straight or turn movement (It would have made the code more complicated by not having it in there)</w:t>
+      </w:r>
+    </w:p>
+    <w:p>
+      <w:pPr>
+        <w:ind w:left="720"/>
+      </w:pPr>
+    </w:p>
+    <w:p>
+      <w:r>
+        <w:t>3) Find the correct sequence of moves that can precisely hit the waypoints of the ‘warehouse’</w:t>
+      </w:r>
+    </w:p>
+    <w:p>
+      <w:pPr>
+        <w:ind w:firstLine="720"/>
+      </w:pPr>
+      <w:r>
+        <w:t xml:space="preserve">Tip #1: Make sure to align the robot as straight as possible when starting the drive routine </w:t>
+      </w:r>
+    </w:p>
+    <w:p>
+      <w:pPr>
+        <w:ind w:left="720"/>
+      </w:pPr>
+      <w:r>
+        <w:t xml:space="preserve">Tip #2: If you work out how long a distance of say 1000 ticks is in centimeters or inches then it could reduce some of the guesswork when making the routine. </w:t>
+      </w:r>
+    </w:p>
+    <w:p/>
+    <w:p/>
+    <w:p>
+      <w:pPr>
+        <w:ind w:firstLine="720"/>
+      </w:pPr>
+      <w:r>
+        <w:tab/>
+      </w:r>
+    </w:p>
+    <w:p/>
+    <w:p/>
+    <w:p>
+      <w:pPr>
+        <w:rPr>
+          <w:rFonts w:cs="Courier New"/>
+        </w:rPr>
+      </w:pPr>
     </w:p>
     <w:sectPr>
       <w:pgSz w:w="12240" w:h="15840"/>
@@ -2415,7 +2769,6 @@
   <w:style w:type="character" w:default="1" w:styleId="DefaultParagraphFont">
     <w:name w:val="Default Paragraph Font"/>
     <w:uiPriority w:val="1"/>
-    <w:semiHidden/>
     <w:unhideWhenUsed/>
   </w:style>
   <w:style w:type="table" w:default="1" w:styleId="TableNormal">

</xml_diff>